<commit_message>
avances de justificacion y ajustes carta gannt
</commit_message>
<xml_diff>
--- a/Borradores/borrador_tesis_hotOffer.docx
+++ b/Borradores/borrador_tesis_hotOffer.docx
@@ -1562,80 +1562,293 @@
         <w:jc w:val="both"/>
         <w:rPr>
           <w:rFonts w:ascii="Arial" w:hAnsi="Arial" w:cs="Arial"/>
+          <w:sz w:val="28"/>
+          <w:szCs w:val="28"/>
+        </w:rPr>
+      </w:pPr>
+      <w:r>
+        <w:rPr>
+          <w:rFonts w:ascii="Arial" w:hAnsi="Arial" w:cs="Arial"/>
           <w:sz w:val="32"/>
           <w:szCs w:val="32"/>
         </w:rPr>
-      </w:pPr>
-      <w:r>
+        <w:tab/>
+      </w:r>
+      <w:r>
+        <w:rPr>
+          <w:rFonts w:ascii="Arial" w:hAnsi="Arial" w:cs="Arial"/>
+          <w:sz w:val="28"/>
+          <w:szCs w:val="28"/>
+        </w:rPr>
+        <w:t xml:space="preserve">Este proyecto pretende cubrir la necesidad de la comunidad móvil sobre reales ofertas que ocurran en el comercio zonal donde esté ubicado el usuario, y como también dar la posibilidad de buscar ofertas en otras zonas.   Para esto se desarrollara una aplicación móvil que este siempre alimentada de datos por los mismos usuarios, así alertando de ofertas y/o promociones que no sean </w:t>
+      </w:r>
+      <w:r>
+        <w:rPr>
+          <w:rFonts w:ascii="Arial" w:hAnsi="Arial" w:cs="Arial"/>
+          <w:sz w:val="28"/>
+          <w:szCs w:val="28"/>
+        </w:rPr>
+        <w:t xml:space="preserve">una simple </w:t>
+      </w:r>
+      <w:r>
+        <w:rPr>
+          <w:rFonts w:ascii="Arial" w:hAnsi="Arial" w:cs="Arial"/>
+          <w:sz w:val="28"/>
+          <w:szCs w:val="28"/>
+        </w:rPr>
+        <w:t xml:space="preserve">publicidad.  </w:t>
+      </w:r>
+    </w:p>
+    <w:p>
+      <w:pPr>
+        <w:jc w:val="both"/>
+        <w:rPr>
+          <w:rFonts w:ascii="Arial" w:hAnsi="Arial" w:cs="Arial"/>
+          <w:sz w:val="28"/>
+          <w:szCs w:val="28"/>
+        </w:rPr>
+      </w:pPr>
+      <w:r>
+        <w:rPr>
+          <w:rFonts w:ascii="Arial" w:hAnsi="Arial" w:cs="Arial"/>
+          <w:sz w:val="28"/>
+          <w:szCs w:val="28"/>
+        </w:rPr>
+        <w:tab/>
+        <w:t>Funcionalmente este proyecto fuera de ayudar a los propios usuarios a aprovechar dichas ofertas, permitirá a los comerciantes que no tengan acceso a publicidad a poseer un mayor flujo de ventas y que sus ofertas sean aprovechadas a cabalidad.</w:t>
+      </w:r>
+    </w:p>
+    <w:p>
+      <w:pPr>
+        <w:jc w:val="both"/>
+        <w:rPr>
+          <w:rFonts w:ascii="Arial" w:hAnsi="Arial" w:cs="Arial"/>
+          <w:sz w:val="28"/>
+          <w:szCs w:val="28"/>
+        </w:rPr>
+      </w:pPr>
+      <w:r>
+        <w:rPr>
+          <w:rFonts w:ascii="Arial" w:hAnsi="Arial" w:cs="Arial"/>
+          <w:sz w:val="28"/>
+          <w:szCs w:val="28"/>
+        </w:rPr>
+        <w:tab/>
+        <w:t>El proyecto abarcaría la investigación sobre disponibilidad de la aplicación para una libre descarga de los usuarios de teléfonos inteligentes.</w:t>
+      </w:r>
+    </w:p>
+    <w:p>
+      <w:pPr>
+        <w:jc w:val="both"/>
         <w:rPr>
           <w:rFonts w:ascii="Arial" w:hAnsi="Arial" w:cs="Arial"/>
           <w:sz w:val="32"/>
           <w:szCs w:val="32"/>
         </w:rPr>
-        <w:tab/>
-      </w:r>
-      <w:r>
-        <w:rPr>
-          <w:rFonts w:ascii="Arial" w:hAnsi="Arial" w:cs="Arial"/>
+      </w:pPr>
+    </w:p>
+    <w:p>
+      <w:pPr>
+        <w:jc w:val="both"/>
+        <w:rPr>
+          <w:rFonts w:ascii="Arial" w:hAnsi="Arial" w:cs="Arial"/>
+          <w:b/>
           <w:sz w:val="32"/>
           <w:szCs w:val="32"/>
         </w:rPr>
-        <w:t xml:space="preserve">Este proyecto pretende cubrir la necesidad de la comunidad móvil sobre reales ofertas que ocurran en el comercio zonal donde esté ubicado el usuario, y como también dar la posibilidad de buscar ofertas en otras zonas.   Para esto se desarrollara una aplicación móvil que este siempre alimentada de datos por los mismos usuarios, así alertando de ofertas y/o promociones que no sean </w:t>
-      </w:r>
-      <w:r>
-        <w:rPr>
-          <w:rFonts w:ascii="Arial" w:hAnsi="Arial" w:cs="Arial"/>
+      </w:pPr>
+      <w:r>
+        <w:rPr>
+          <w:rFonts w:ascii="Arial" w:hAnsi="Arial" w:cs="Arial"/>
+          <w:b/>
           <w:sz w:val="32"/>
           <w:szCs w:val="32"/>
         </w:rPr>
-        <w:t xml:space="preserve">una simple </w:t>
-      </w:r>
+        <w:t>Justificación:</w:t>
+      </w:r>
+    </w:p>
+    <w:p>
+      <w:pPr>
+        <w:jc w:val="both"/>
+        <w:rPr>
+          <w:rFonts w:ascii="Arial" w:hAnsi="Arial" w:cs="Arial"/>
+          <w:sz w:val="28"/>
+          <w:szCs w:val="28"/>
+        </w:rPr>
+      </w:pPr>
       <w:r>
         <w:rPr>
           <w:rFonts w:ascii="Arial" w:hAnsi="Arial" w:cs="Arial"/>
           <w:sz w:val="32"/>
           <w:szCs w:val="32"/>
         </w:rPr>
-        <w:t xml:space="preserve">publicidad.  </w:t>
-      </w:r>
-    </w:p>
-    <w:p>
-      <w:pPr>
-        <w:jc w:val="both"/>
-        <w:rPr>
-          <w:rFonts w:ascii="Arial" w:hAnsi="Arial" w:cs="Arial"/>
+        <w:tab/>
+      </w:r>
+      <w:r>
+        <w:rPr>
+          <w:rFonts w:ascii="Arial" w:hAnsi="Arial" w:cs="Arial"/>
+          <w:sz w:val="28"/>
+          <w:szCs w:val="28"/>
+        </w:rPr>
+        <w:t>El factor importante que cubren</w:t>
+      </w:r>
+      <w:r>
+        <w:rPr>
+          <w:rFonts w:ascii="Arial" w:hAnsi="Arial" w:cs="Arial"/>
+          <w:sz w:val="28"/>
+          <w:szCs w:val="28"/>
+        </w:rPr>
+        <w:t xml:space="preserve"> hoy las redes sociales en la sociedad </w:t>
+      </w:r>
+      <w:r>
+        <w:rPr>
+          <w:rFonts w:ascii="Arial" w:hAnsi="Arial" w:cs="Arial"/>
+          <w:sz w:val="28"/>
+          <w:szCs w:val="28"/>
+        </w:rPr>
+        <w:t xml:space="preserve">realza la innovación </w:t>
+      </w:r>
+      <w:r>
+        <w:rPr>
+          <w:rFonts w:ascii="Arial" w:hAnsi="Arial" w:cs="Arial"/>
+          <w:sz w:val="28"/>
+          <w:szCs w:val="28"/>
+        </w:rPr>
+        <w:t xml:space="preserve">a realizar </w:t>
+      </w:r>
+      <w:r>
+        <w:rPr>
+          <w:rFonts w:ascii="Arial" w:hAnsi="Arial" w:cs="Arial"/>
+          <w:sz w:val="28"/>
+          <w:szCs w:val="28"/>
+        </w:rPr>
+        <w:t xml:space="preserve">nuevas aplicaciones que cubran las necesidades que están sin explotar, es por ello que se pretende crear </w:t>
+      </w:r>
+      <w:r>
+        <w:rPr>
+          <w:rFonts w:ascii="Arial" w:hAnsi="Arial" w:cs="Arial"/>
+          <w:sz w:val="28"/>
+          <w:szCs w:val="28"/>
+        </w:rPr>
+        <w:t>esta aplicación móvil para dar alcance a</w:t>
+      </w:r>
+      <w:r>
+        <w:rPr>
+          <w:rFonts w:ascii="Arial" w:hAnsi="Arial" w:cs="Arial"/>
+          <w:sz w:val="28"/>
+          <w:szCs w:val="28"/>
+        </w:rPr>
+        <w:t xml:space="preserve"> un segmento social/comercial que no está cubierto a su cabalidad.</w:t>
+      </w:r>
+    </w:p>
+    <w:p>
+      <w:pPr>
+        <w:jc w:val="both"/>
+        <w:rPr>
+          <w:rFonts w:ascii="Arial" w:hAnsi="Arial" w:cs="Arial"/>
+          <w:sz w:val="28"/>
+          <w:szCs w:val="28"/>
+        </w:rPr>
+      </w:pPr>
+      <w:r>
+        <w:rPr>
+          <w:rFonts w:ascii="Arial" w:hAnsi="Arial" w:cs="Arial"/>
+          <w:sz w:val="28"/>
+          <w:szCs w:val="28"/>
+        </w:rPr>
+        <w:tab/>
+        <w:t xml:space="preserve">La información de manera rápida, precisa y real en la palma de la mano con estos teléfonos inteligentes nos permite dar a la comunidad la oportunidad de tener lo que mencionamos; </w:t>
+      </w:r>
+      <w:r>
+        <w:rPr>
+          <w:rFonts w:ascii="Arial" w:hAnsi="Arial" w:cs="Arial"/>
+          <w:i/>
+          <w:sz w:val="28"/>
+          <w:szCs w:val="28"/>
+        </w:rPr>
+        <w:t>información</w:t>
+      </w:r>
+      <w:r>
+        <w:rPr>
+          <w:rFonts w:ascii="Arial" w:hAnsi="Arial" w:cs="Arial"/>
+          <w:sz w:val="28"/>
+          <w:szCs w:val="28"/>
+        </w:rPr>
+        <w:t xml:space="preserve">, </w:t>
+      </w:r>
+      <w:r>
+        <w:rPr>
+          <w:rFonts w:ascii="Arial" w:hAnsi="Arial" w:cs="Arial"/>
+          <w:sz w:val="28"/>
+          <w:szCs w:val="28"/>
+        </w:rPr>
+        <w:lastRenderedPageBreak/>
+        <w:t xml:space="preserve">es decir, entregarle al usuario no una simple publicidad, sino que una </w:t>
+      </w:r>
+      <w:r>
+        <w:rPr>
+          <w:rFonts w:ascii="Arial" w:hAnsi="Arial" w:cs="Arial"/>
+          <w:i/>
+          <w:sz w:val="28"/>
+          <w:szCs w:val="28"/>
+        </w:rPr>
+        <w:t>oferta</w:t>
+      </w:r>
+      <w:r>
+        <w:rPr>
+          <w:rFonts w:ascii="Arial" w:hAnsi="Arial" w:cs="Arial"/>
+          <w:sz w:val="28"/>
+          <w:szCs w:val="28"/>
+        </w:rPr>
+        <w:t xml:space="preserve"> </w:t>
+      </w:r>
+      <w:r>
+        <w:rPr>
+          <w:rFonts w:ascii="Arial" w:hAnsi="Arial" w:cs="Arial"/>
+          <w:i/>
+          <w:sz w:val="28"/>
+          <w:szCs w:val="28"/>
+        </w:rPr>
+        <w:t>real</w:t>
+      </w:r>
+      <w:r>
+        <w:rPr>
+          <w:rFonts w:ascii="Arial" w:hAnsi="Arial" w:cs="Arial"/>
+          <w:sz w:val="28"/>
+          <w:szCs w:val="28"/>
+        </w:rPr>
+        <w:t xml:space="preserve"> en tiempo real, al instante.  Con esto no solo se abarca al usuario como beneficiario, sino, que al vendedor, al comerciante que no tiene la oportunidad de pagar por una publicidad real y que sea transmitida a la comunidad.</w:t>
+      </w:r>
+    </w:p>
+    <w:p>
+      <w:pPr>
+        <w:jc w:val="both"/>
+        <w:rPr>
+          <w:rFonts w:ascii="Arial" w:hAnsi="Arial" w:cs="Arial"/>
+          <w:sz w:val="28"/>
+          <w:szCs w:val="28"/>
+        </w:rPr>
+      </w:pPr>
+      <w:r>
+        <w:rPr>
+          <w:rFonts w:ascii="Arial" w:hAnsi="Arial" w:cs="Arial"/>
+          <w:sz w:val="28"/>
+          <w:szCs w:val="28"/>
+        </w:rPr>
+        <w:tab/>
+        <w:t>Se espera cubrir un gran segmento de la comunidad comercial y social, que ahorre tiempo, recursos, y contribuir a emancipar aun mas las redes sociales, utilizando nuevas tecnologías mediante la movilidad de los teléfonos inteligentes.</w:t>
+      </w:r>
+    </w:p>
+    <w:p>
+      <w:pPr>
+        <w:jc w:val="both"/>
+        <w:rPr>
+          <w:rFonts w:ascii="Arial" w:hAnsi="Arial" w:cs="Arial"/>
+          <w:b/>
           <w:sz w:val="32"/>
           <w:szCs w:val="32"/>
         </w:rPr>
       </w:pPr>
-      <w:r>
-        <w:rPr>
-          <w:rFonts w:ascii="Arial" w:hAnsi="Arial" w:cs="Arial"/>
-          <w:sz w:val="32"/>
-          <w:szCs w:val="32"/>
-        </w:rPr>
-        <w:tab/>
-        <w:t>Funcionalmente este proyecto fuera de ayudar a los propios usuarios a aprovechar dichas ofertas, permitirá a los comerciantes que no tengan acceso a publicidad a poseer un mayor flujo de ventas y que sus ofertas sean aprovechadas a cabalidad.</w:t>
-      </w:r>
-    </w:p>
-    <w:p>
-      <w:pPr>
-        <w:jc w:val="both"/>
-        <w:rPr>
-          <w:rFonts w:ascii="Arial" w:hAnsi="Arial" w:cs="Arial"/>
-          <w:sz w:val="32"/>
-          <w:szCs w:val="32"/>
-        </w:rPr>
-      </w:pPr>
-      <w:r>
-        <w:rPr>
-          <w:rFonts w:ascii="Arial" w:hAnsi="Arial" w:cs="Arial"/>
-          <w:sz w:val="32"/>
-          <w:szCs w:val="32"/>
-        </w:rPr>
-        <w:tab/>
-        <w:t>El proyecto abarcaría la investigación sobre disponibilidad de la aplicación para una libre descarga de los usuarios de teléfonos inteligentes.</w:t>
-      </w:r>
     </w:p>
     <w:sectPr>
       <w:pgSz w:w="12240" w:h="15840"/>

</xml_diff>